<commit_message>
mais uma atividade js
</commit_message>
<xml_diff>
--- a/JAVASCRIPT.docx
+++ b/JAVASCRIPT.docx
@@ -1292,12 +1292,2785 @@
     </w:p>
     <w:p>
       <w:pPr>
+        <w:rPr>
+          <w:sz w:val="24"/>
+          <w:szCs w:val="24"/>
+        </w:rPr>
+      </w:pPr>
+    </w:p>
+    <w:p>
+      <w:pPr>
+        <w:rPr>
+          <w:b/>
+          <w:bCs/>
+          <w:sz w:val="24"/>
+          <w:szCs w:val="24"/>
+        </w:rPr>
+      </w:pPr>
+      <w:r>
+        <w:rPr>
+          <w:b/>
+          <w:bCs/>
+          <w:sz w:val="24"/>
+          <w:szCs w:val="24"/>
+        </w:rPr>
+        <w:t>FUNÇÕES:</w:t>
+      </w:r>
+    </w:p>
+    <w:p>
+      <w:pPr>
+        <w:rPr>
+          <w:bCs/>
+          <w:sz w:val="24"/>
+          <w:szCs w:val="24"/>
+        </w:rPr>
+      </w:pPr>
+      <w:r>
+        <w:rPr>
+          <w:b/>
+          <w:bCs/>
+          <w:sz w:val="24"/>
+          <w:szCs w:val="24"/>
+        </w:rPr>
+        <w:t>Arrow Function:</w:t>
+      </w:r>
+      <w:r>
+        <w:rPr>
+          <w:bCs/>
+          <w:sz w:val="24"/>
+          <w:szCs w:val="24"/>
+        </w:rPr>
+        <w:t xml:space="preserve"> Diferença pra função normal é deixar o código mais limpo, ex;</w:t>
+      </w:r>
+    </w:p>
+    <w:p>
+      <w:pPr>
+        <w:rPr>
+          <w:bCs/>
+          <w:sz w:val="24"/>
+          <w:szCs w:val="24"/>
+        </w:rPr>
+      </w:pPr>
+      <w:r>
+        <w:rPr>
+          <w:bCs/>
+          <w:sz w:val="24"/>
+          <w:szCs w:val="24"/>
+        </w:rPr>
+        <w:t>Function;</w:t>
+      </w:r>
+    </w:p>
+    <w:p>
+      <w:pPr>
+        <w:rPr>
+          <w:bCs/>
+          <w:color w:val="FF0000"/>
+          <w:sz w:val="24"/>
+          <w:szCs w:val="24"/>
+        </w:rPr>
+      </w:pPr>
+      <w:r>
+        <w:rPr>
+          <w:bCs/>
+          <w:color w:val="FF0000"/>
+          <w:sz w:val="24"/>
+          <w:szCs w:val="24"/>
+        </w:rPr>
+        <w:t>Function somar(x, y) {</w:t>
+      </w:r>
+    </w:p>
+    <w:p>
+      <w:pPr>
+        <w:rPr>
+          <w:bCs/>
+          <w:color w:val="FF0000"/>
+          <w:sz w:val="24"/>
+          <w:szCs w:val="24"/>
+        </w:rPr>
+      </w:pPr>
+      <w:r>
+        <w:rPr>
+          <w:bCs/>
+          <w:color w:val="FF0000"/>
+          <w:sz w:val="24"/>
+          <w:szCs w:val="24"/>
+        </w:rPr>
+        <w:tab/>
+        <w:t>Return x + y;</w:t>
+      </w:r>
+    </w:p>
+    <w:p>
+      <w:pPr>
+        <w:rPr>
+          <w:bCs/>
+          <w:color w:val="FF0000"/>
+          <w:sz w:val="24"/>
+          <w:szCs w:val="24"/>
+        </w:rPr>
+      </w:pPr>
+      <w:r>
+        <w:rPr>
+          <w:bCs/>
+          <w:color w:val="FF0000"/>
+          <w:sz w:val="24"/>
+          <w:szCs w:val="24"/>
+        </w:rPr>
+        <w:t>}</w:t>
+      </w:r>
+    </w:p>
+    <w:p>
+      <w:pPr>
+        <w:rPr>
+          <w:bCs/>
+          <w:sz w:val="24"/>
+          <w:szCs w:val="24"/>
+        </w:rPr>
+      </w:pPr>
+      <w:r>
+        <w:rPr>
+          <w:bCs/>
+          <w:sz w:val="24"/>
+          <w:szCs w:val="24"/>
+        </w:rPr>
+        <w:t>Arrow Function;</w:t>
+      </w:r>
+    </w:p>
+    <w:p>
+      <w:pPr>
+        <w:rPr>
+          <w:bCs/>
+          <w:color w:val="FF0000"/>
+          <w:sz w:val="24"/>
+          <w:szCs w:val="24"/>
+        </w:rPr>
+      </w:pPr>
+      <w:r>
+        <w:rPr>
+          <w:bCs/>
+          <w:color w:val="FF0000"/>
+          <w:sz w:val="24"/>
+          <w:szCs w:val="24"/>
+        </w:rPr>
+        <w:t>Const somar = (x, y) =&gt; x + y;</w:t>
+      </w:r>
+    </w:p>
+    <w:p>
+      <w:pPr>
+        <w:rPr>
+          <w:bCs/>
+          <w:sz w:val="24"/>
+          <w:szCs w:val="24"/>
+        </w:rPr>
+      </w:pPr>
+      <w:r>
+        <w:rPr>
+          <w:b/>
+          <w:sz w:val="24"/>
+          <w:szCs w:val="24"/>
+        </w:rPr>
+        <w:t xml:space="preserve"> </w:t>
+      </w:r>
+      <w:r>
+        <w:rPr>
+          <w:b/>
+          <w:sz w:val="24"/>
+          <w:szCs w:val="24"/>
+        </w:rPr>
+        <w:t>Variável de escopo global</w:t>
+      </w:r>
+      <w:r>
+        <w:rPr>
+          <w:bCs/>
+          <w:sz w:val="24"/>
+          <w:szCs w:val="24"/>
+        </w:rPr>
+        <w:t xml:space="preserve">: </w:t>
+      </w:r>
+      <w:r>
+        <w:rPr>
+          <w:bCs/>
+          <w:sz w:val="24"/>
+          <w:szCs w:val="24"/>
+        </w:rPr>
+        <w:t>criada fora da função, pode ser usada em qualquer function</w:t>
+      </w:r>
+    </w:p>
+    <w:p>
+      <w:pPr>
+        <w:rPr>
+          <w:bCs/>
+          <w:sz w:val="24"/>
+          <w:szCs w:val="24"/>
+        </w:rPr>
+      </w:pPr>
+      <w:r>
+        <w:rPr>
+          <w:b/>
+          <w:sz w:val="24"/>
+          <w:szCs w:val="24"/>
+        </w:rPr>
+        <w:t>Variável de escopo local</w:t>
+      </w:r>
+      <w:r>
+        <w:rPr>
+          <w:bCs/>
+          <w:sz w:val="24"/>
+          <w:szCs w:val="24"/>
+        </w:rPr>
+        <w:t>: criada dentro da função, é usada somente naquela situação;</w:t>
+      </w:r>
+    </w:p>
+    <w:p>
+      <w:pPr>
+        <w:rPr>
+          <w:b/>
+          <w:bCs/>
+          <w:sz w:val="24"/>
+          <w:szCs w:val="24"/>
+        </w:rPr>
+      </w:pPr>
+      <w:r>
+        <w:rPr>
+          <w:b/>
+          <w:bCs/>
+          <w:sz w:val="24"/>
+          <w:szCs w:val="24"/>
+        </w:rPr>
+        <w:t>Função dentro de uma função:</w:t>
+      </w:r>
+    </w:p>
+    <w:p>
+      <w:pPr>
+        <w:rPr>
+          <w:bCs/>
+          <w:color w:val="C00000"/>
+          <w:sz w:val="24"/>
+          <w:szCs w:val="24"/>
+        </w:rPr>
+      </w:pPr>
+      <w:r>
+        <w:rPr>
+          <w:bCs/>
+          <w:color w:val="C00000"/>
+          <w:sz w:val="24"/>
+          <w:szCs w:val="24"/>
+        </w:rPr>
+        <w:t>Function addPtc(a, b) {</w:t>
+      </w:r>
+    </w:p>
+    <w:p>
+      <w:pPr>
+        <w:rPr>
+          <w:bCs/>
+          <w:color w:val="C00000"/>
+          <w:sz w:val="24"/>
+          <w:szCs w:val="24"/>
+        </w:rPr>
+      </w:pPr>
+      <w:r>
+        <w:rPr>
+          <w:bCs/>
+          <w:color w:val="C00000"/>
+          <w:sz w:val="24"/>
+          <w:szCs w:val="24"/>
+        </w:rPr>
+        <w:lastRenderedPageBreak/>
+        <w:tab/>
+        <w:t>Const square = (x) +&gt; x * x;</w:t>
+      </w:r>
+      <w:r>
+        <w:rPr>
+          <w:bCs/>
+          <w:color w:val="C00000"/>
+          <w:sz w:val="24"/>
+          <w:szCs w:val="24"/>
+        </w:rPr>
+        <w:t xml:space="preserve"> </w:t>
+      </w:r>
+      <w:r>
+        <w:rPr>
+          <w:b/>
+          <w:color w:val="C00000"/>
+          <w:sz w:val="24"/>
+          <w:szCs w:val="24"/>
+        </w:rPr>
+        <w:t xml:space="preserve">[aqui não precisa ser arrow </w:t>
+      </w:r>
+      <w:proofErr w:type="gramStart"/>
+      <w:r>
+        <w:rPr>
+          <w:b/>
+          <w:color w:val="C00000"/>
+          <w:sz w:val="24"/>
+          <w:szCs w:val="24"/>
+        </w:rPr>
+        <w:t>function</w:t>
+      </w:r>
+      <w:proofErr w:type="gramEnd"/>
+      <w:r>
+        <w:rPr>
+          <w:b/>
+          <w:color w:val="C00000"/>
+          <w:sz w:val="24"/>
+          <w:szCs w:val="24"/>
+        </w:rPr>
+        <w:t xml:space="preserve"> mas fica melhor pra não se perder</w:t>
+      </w:r>
+      <w:r>
+        <w:rPr>
+          <w:b/>
+          <w:color w:val="C00000"/>
+          <w:sz w:val="24"/>
+          <w:szCs w:val="24"/>
+        </w:rPr>
+        <w:t>]</w:t>
+      </w:r>
+    </w:p>
+    <w:p>
+      <w:pPr>
+        <w:rPr>
+          <w:bCs/>
+          <w:color w:val="C00000"/>
+          <w:sz w:val="24"/>
+          <w:szCs w:val="24"/>
+        </w:rPr>
+      </w:pPr>
+      <w:r>
+        <w:rPr>
+          <w:bCs/>
+          <w:color w:val="C00000"/>
+          <w:sz w:val="24"/>
+          <w:szCs w:val="24"/>
+        </w:rPr>
+        <w:t>Let ptcA = square(a);</w:t>
+      </w:r>
+    </w:p>
+    <w:p>
+      <w:pPr>
+        <w:rPr>
+          <w:bCs/>
+          <w:color w:val="C00000"/>
+          <w:sz w:val="24"/>
+          <w:szCs w:val="24"/>
+        </w:rPr>
+      </w:pPr>
+      <w:r>
+        <w:rPr>
+          <w:bCs/>
+          <w:color w:val="C00000"/>
+          <w:sz w:val="24"/>
+          <w:szCs w:val="24"/>
+        </w:rPr>
+        <w:t>Let ptcB = square(B);</w:t>
+      </w:r>
+    </w:p>
+    <w:p>
+      <w:pPr>
+        <w:rPr>
+          <w:bCs/>
+          <w:color w:val="C00000"/>
+          <w:sz w:val="24"/>
+          <w:szCs w:val="24"/>
+        </w:rPr>
+      </w:pPr>
+      <w:r>
+        <w:rPr>
+          <w:bCs/>
+          <w:color w:val="C00000"/>
+          <w:sz w:val="24"/>
+          <w:szCs w:val="24"/>
+        </w:rPr>
+        <w:t>Return ptcA + ptcB;</w:t>
+      </w:r>
+    </w:p>
+    <w:p>
+      <w:pPr>
+        <w:rPr>
+          <w:b/>
+          <w:bCs/>
+          <w:sz w:val="24"/>
+          <w:szCs w:val="24"/>
+        </w:rPr>
+      </w:pPr>
+      <w:r>
+        <w:rPr>
+          <w:bCs/>
+          <w:color w:val="C00000"/>
+          <w:sz w:val="24"/>
+          <w:szCs w:val="24"/>
+        </w:rPr>
+        <w:t>}</w:t>
+      </w:r>
+      <w:r>
+        <w:rPr>
+          <w:b/>
+          <w:bCs/>
+          <w:sz w:val="24"/>
+          <w:szCs w:val="24"/>
+        </w:rPr>
+        <w:tab/>
+      </w:r>
+    </w:p>
+    <w:p>
+      <w:pPr>
+        <w:rPr>
+          <w:b/>
+          <w:bCs/>
+          <w:sz w:val="24"/>
+          <w:szCs w:val="24"/>
+        </w:rPr>
+      </w:pPr>
+      <w:r>
+        <w:rPr>
+          <w:b/>
+          <w:bCs/>
+          <w:sz w:val="24"/>
+          <w:szCs w:val="24"/>
+        </w:rPr>
+        <w:t>ARRAY´S</w:t>
+      </w:r>
+    </w:p>
+    <w:p>
+      <w:pPr>
+        <w:rPr>
+          <w:b/>
+          <w:bCs/>
+          <w:sz w:val="24"/>
+          <w:szCs w:val="24"/>
+        </w:rPr>
+      </w:pPr>
+      <w:r>
+        <w:rPr>
+          <w:b/>
+          <w:bCs/>
+          <w:sz w:val="24"/>
+          <w:szCs w:val="24"/>
+        </w:rPr>
+        <w:t>Lista de algo</w:t>
+      </w:r>
+    </w:p>
+    <w:p>
+      <w:pPr>
+        <w:rPr>
+          <w:bCs/>
+          <w:sz w:val="24"/>
+          <w:szCs w:val="24"/>
+        </w:rPr>
+      </w:pPr>
+      <w:r>
+        <w:rPr>
+          <w:bCs/>
+          <w:sz w:val="24"/>
+          <w:szCs w:val="24"/>
+        </w:rPr>
+        <w:t xml:space="preserve"> Como criar um array?</w:t>
+      </w:r>
+    </w:p>
+    <w:p>
+      <w:pPr>
         <w:pStyle w:val="PargrafodaLista"/>
         <w:numPr>
           <w:ilvl w:val="0"/>
           <w:numId w:val="1"/>
         </w:numPr>
         <w:rPr>
+          <w:sz w:val="24"/>
+          <w:szCs w:val="24"/>
+        </w:rPr>
+      </w:pPr>
+      <w:r>
+        <w:rPr>
+          <w:sz w:val="24"/>
+          <w:szCs w:val="24"/>
+        </w:rPr>
+        <w:t xml:space="preserve">Let colors = </w:t>
+      </w:r>
+      <w:r>
+        <w:rPr>
+          <w:color w:val="C00000"/>
+          <w:sz w:val="24"/>
+          <w:szCs w:val="24"/>
+        </w:rPr>
+        <w:t>[</w:t>
+      </w:r>
+      <w:r>
+        <w:rPr>
+          <w:sz w:val="24"/>
+          <w:szCs w:val="24"/>
+        </w:rPr>
+        <w:t>‘blue’, ‘red’, ‘green’</w:t>
+      </w:r>
+      <w:r>
+        <w:rPr>
+          <w:color w:val="C00000"/>
+          <w:sz w:val="24"/>
+          <w:szCs w:val="24"/>
+        </w:rPr>
+        <w:t>]</w:t>
+      </w:r>
+      <w:r>
+        <w:rPr>
+          <w:sz w:val="24"/>
+          <w:szCs w:val="24"/>
+        </w:rPr>
+        <w:t>;</w:t>
+      </w:r>
+    </w:p>
+    <w:p>
+      <w:pPr>
+        <w:pStyle w:val="PargrafodaLista"/>
+        <w:numPr>
+          <w:ilvl w:val="0"/>
+          <w:numId w:val="1"/>
+        </w:numPr>
+        <w:rPr>
+          <w:sz w:val="24"/>
+          <w:szCs w:val="24"/>
+        </w:rPr>
+      </w:pPr>
+      <w:r>
+        <w:rPr>
+          <w:sz w:val="24"/>
+          <w:szCs w:val="24"/>
+        </w:rPr>
+        <w:t>Console.log(colors[1])</w:t>
+      </w:r>
+    </w:p>
+    <w:p>
+      <w:pPr>
+        <w:rPr>
+          <w:sz w:val="24"/>
+          <w:szCs w:val="24"/>
+        </w:rPr>
+      </w:pPr>
+      <w:r>
+        <w:rPr>
+          <w:sz w:val="24"/>
+          <w:szCs w:val="24"/>
+        </w:rPr>
+        <w:t>Vai exibir a cor red.</w:t>
+      </w:r>
+    </w:p>
+    <w:p>
+      <w:pPr>
+        <w:rPr>
+          <w:sz w:val="24"/>
+          <w:szCs w:val="24"/>
+        </w:rPr>
+      </w:pPr>
+      <w:r>
+        <w:rPr>
+          <w:sz w:val="24"/>
+          <w:szCs w:val="24"/>
+        </w:rPr>
+        <w:t xml:space="preserve">Da pra pegar as informações de um array e usar em outro? </w:t>
+      </w:r>
+      <w:r>
+        <w:rPr>
+          <w:b/>
+          <w:bCs/>
+          <w:sz w:val="24"/>
+          <w:szCs w:val="24"/>
+        </w:rPr>
+        <w:t>Sim</w:t>
+      </w:r>
+    </w:p>
+    <w:p>
+      <w:pPr>
+        <w:rPr>
+          <w:b/>
+          <w:bCs/>
+          <w:sz w:val="24"/>
+          <w:szCs w:val="24"/>
+        </w:rPr>
+      </w:pPr>
+      <w:r>
+        <w:rPr>
+          <w:sz w:val="24"/>
+          <w:szCs w:val="24"/>
+        </w:rPr>
+        <w:t xml:space="preserve">Da pra criar um array dentro de outro array? </w:t>
+      </w:r>
+      <w:r>
+        <w:rPr>
+          <w:b/>
+          <w:bCs/>
+          <w:sz w:val="24"/>
+          <w:szCs w:val="24"/>
+        </w:rPr>
+        <w:t>Sim</w:t>
+      </w:r>
+    </w:p>
+    <w:p>
+      <w:pPr>
+        <w:rPr>
+          <w:bCs/>
+          <w:sz w:val="24"/>
+          <w:szCs w:val="24"/>
+        </w:rPr>
+      </w:pPr>
+      <w:r>
+        <w:rPr>
+          <w:bCs/>
+          <w:sz w:val="24"/>
+          <w:szCs w:val="24"/>
+        </w:rPr>
+        <w:t>Como eu faço pra adicionar um item no array depois de tê-lo feito já?</w:t>
+      </w:r>
+    </w:p>
+    <w:p>
+      <w:pPr>
+        <w:pStyle w:val="PargrafodaLista"/>
+        <w:numPr>
+          <w:ilvl w:val="0"/>
+          <w:numId w:val="1"/>
+        </w:numPr>
+        <w:rPr>
+          <w:bCs/>
+          <w:color w:val="C00000"/>
+          <w:sz w:val="24"/>
+          <w:szCs w:val="24"/>
+        </w:rPr>
+      </w:pPr>
+      <w:r>
+        <w:rPr>
+          <w:bCs/>
+          <w:color w:val="C00000"/>
+          <w:sz w:val="24"/>
+          <w:szCs w:val="24"/>
+        </w:rPr>
+        <w:t>Nomedoarray.push(‘oquequeradd’);</w:t>
+      </w:r>
+    </w:p>
+    <w:p>
+      <w:pPr>
+        <w:rPr>
+          <w:bCs/>
+          <w:sz w:val="24"/>
+          <w:szCs w:val="24"/>
+        </w:rPr>
+      </w:pPr>
+      <w:r>
+        <w:rPr>
+          <w:bCs/>
+          <w:sz w:val="24"/>
+          <w:szCs w:val="24"/>
+        </w:rPr>
+        <w:t>Pop = remove o último item do array</w:t>
+      </w:r>
+    </w:p>
+    <w:p>
+      <w:pPr>
+        <w:rPr>
+          <w:bCs/>
+          <w:sz w:val="24"/>
+          <w:szCs w:val="24"/>
+        </w:rPr>
+      </w:pPr>
+      <w:r>
+        <w:rPr>
+          <w:bCs/>
+          <w:sz w:val="24"/>
+          <w:szCs w:val="24"/>
+        </w:rPr>
+        <w:t>Shift = remove o último item do array</w:t>
+      </w:r>
+      <w:r>
+        <w:rPr>
+          <w:bCs/>
+          <w:sz w:val="24"/>
+          <w:szCs w:val="24"/>
+        </w:rPr>
+        <w:t xml:space="preserve"> </w:t>
+      </w:r>
+    </w:p>
+    <w:p>
+      <w:pPr>
+        <w:rPr>
+          <w:bCs/>
+          <w:sz w:val="24"/>
+          <w:szCs w:val="24"/>
+        </w:rPr>
+      </w:pPr>
+      <w:r>
+        <w:rPr>
+          <w:bCs/>
+          <w:sz w:val="24"/>
+          <w:szCs w:val="24"/>
+        </w:rPr>
+        <w:t>Array.length = para visualizar quantos itens tem o array</w:t>
+      </w:r>
+    </w:p>
+    <w:p>
+      <w:pPr>
+        <w:rPr>
+          <w:bCs/>
+          <w:sz w:val="24"/>
+          <w:szCs w:val="24"/>
+        </w:rPr>
+      </w:pPr>
+      <w:r>
+        <w:rPr>
+          <w:bCs/>
+          <w:sz w:val="24"/>
+          <w:szCs w:val="24"/>
+        </w:rPr>
+        <w:t>Array[1] = visualizar o item que está no 1</w:t>
+      </w:r>
+    </w:p>
+    <w:p>
+      <w:pPr>
+        <w:rPr>
+          <w:bCs/>
+          <w:sz w:val="24"/>
+          <w:szCs w:val="24"/>
+        </w:rPr>
+      </w:pPr>
+    </w:p>
+    <w:p>
+      <w:pPr>
+        <w:rPr>
+          <w:b/>
+          <w:sz w:val="24"/>
+          <w:szCs w:val="24"/>
+        </w:rPr>
+      </w:pPr>
+      <w:r>
+        <w:rPr>
+          <w:b/>
+          <w:sz w:val="24"/>
+          <w:szCs w:val="24"/>
+        </w:rPr>
+        <w:t>OBJECT´S</w:t>
+      </w:r>
+    </w:p>
+    <w:p>
+      <w:pPr>
+        <w:rPr>
+          <w:b/>
+          <w:sz w:val="24"/>
+          <w:szCs w:val="24"/>
+        </w:rPr>
+      </w:pPr>
+      <w:r>
+        <w:rPr>
+          <w:b/>
+          <w:sz w:val="24"/>
+          <w:szCs w:val="24"/>
+        </w:rPr>
+        <w:t>Grupo de informações</w:t>
+      </w:r>
+    </w:p>
+    <w:p>
+      <w:pPr>
+        <w:rPr>
+          <w:bCs/>
+          <w:sz w:val="24"/>
+          <w:szCs w:val="24"/>
+        </w:rPr>
+      </w:pPr>
+      <w:r>
+        <w:rPr>
+          <w:bCs/>
+          <w:sz w:val="24"/>
+          <w:szCs w:val="24"/>
+        </w:rPr>
+        <w:t>Diferença dele pro array, nele eu posso dar características, ex;</w:t>
+      </w:r>
+    </w:p>
+    <w:p>
+      <w:pPr>
+        <w:rPr>
+          <w:bCs/>
+          <w:sz w:val="24"/>
+          <w:szCs w:val="24"/>
+        </w:rPr>
+      </w:pPr>
+      <w:r>
+        <w:rPr>
+          <w:bCs/>
+          <w:sz w:val="24"/>
+          <w:szCs w:val="24"/>
+        </w:rPr>
+        <w:t xml:space="preserve">Let personagem = </w:t>
+      </w:r>
+      <w:r>
+        <w:rPr>
+          <w:bCs/>
+          <w:color w:val="C00000"/>
+          <w:sz w:val="24"/>
+          <w:szCs w:val="24"/>
+        </w:rPr>
+        <w:t>{</w:t>
+      </w:r>
+    </w:p>
+    <w:p>
+      <w:pPr>
+        <w:rPr>
+          <w:bCs/>
+          <w:sz w:val="24"/>
+          <w:szCs w:val="24"/>
+        </w:rPr>
+      </w:pPr>
+      <w:r>
+        <w:rPr>
+          <w:bCs/>
+          <w:sz w:val="24"/>
+          <w:szCs w:val="24"/>
+        </w:rPr>
+        <w:tab/>
+        <w:t xml:space="preserve">Nome: </w:t>
+      </w:r>
+      <w:r>
+        <w:rPr>
+          <w:bCs/>
+          <w:sz w:val="24"/>
+          <w:szCs w:val="24"/>
+        </w:rPr>
+        <w:t>‘</w:t>
+      </w:r>
+      <w:r>
+        <w:rPr>
+          <w:bCs/>
+          <w:sz w:val="24"/>
+          <w:szCs w:val="24"/>
+        </w:rPr>
+        <w:t>Arthur</w:t>
+      </w:r>
+      <w:r>
+        <w:rPr>
+          <w:bCs/>
+          <w:sz w:val="24"/>
+          <w:szCs w:val="24"/>
+        </w:rPr>
+        <w:t>’,</w:t>
+      </w:r>
+    </w:p>
+    <w:p>
+      <w:pPr>
+        <w:rPr>
+          <w:bCs/>
+          <w:sz w:val="24"/>
+          <w:szCs w:val="24"/>
+        </w:rPr>
+      </w:pPr>
+      <w:r>
+        <w:rPr>
+          <w:bCs/>
+          <w:sz w:val="24"/>
+          <w:szCs w:val="24"/>
+        </w:rPr>
+        <w:tab/>
+        <w:t>Idade: 20</w:t>
+      </w:r>
+      <w:r>
+        <w:rPr>
+          <w:bCs/>
+          <w:sz w:val="24"/>
+          <w:szCs w:val="24"/>
+        </w:rPr>
+        <w:t>,</w:t>
+      </w:r>
+    </w:p>
+    <w:p>
+      <w:pPr>
+        <w:rPr>
+          <w:bCs/>
+          <w:sz w:val="24"/>
+          <w:szCs w:val="24"/>
+        </w:rPr>
+      </w:pPr>
+      <w:r>
+        <w:rPr>
+          <w:bCs/>
+          <w:sz w:val="24"/>
+          <w:szCs w:val="24"/>
+        </w:rPr>
+        <w:tab/>
+        <w:t>Pais: ‘Brasil</w:t>
+      </w:r>
+      <w:r>
+        <w:rPr>
+          <w:bCs/>
+          <w:sz w:val="24"/>
+          <w:szCs w:val="24"/>
+        </w:rPr>
+        <w:t>’</w:t>
+      </w:r>
+    </w:p>
+    <w:p>
+      <w:pPr>
+        <w:rPr>
+          <w:bCs/>
+          <w:color w:val="C00000"/>
+          <w:sz w:val="24"/>
+          <w:szCs w:val="24"/>
+        </w:rPr>
+      </w:pPr>
+      <w:r>
+        <w:rPr>
+          <w:bCs/>
+          <w:color w:val="C00000"/>
+          <w:sz w:val="24"/>
+          <w:szCs w:val="24"/>
+        </w:rPr>
+        <w:t>}</w:t>
+      </w:r>
+    </w:p>
+    <w:p>
+      <w:pPr>
+        <w:rPr>
+          <w:bCs/>
+          <w:sz w:val="24"/>
+          <w:szCs w:val="24"/>
+        </w:rPr>
+      </w:pPr>
+      <w:r>
+        <w:rPr>
+          <w:bCs/>
+          <w:sz w:val="24"/>
+          <w:szCs w:val="24"/>
+        </w:rPr>
+        <w:t>Como visualizar somente uma característica?</w:t>
+      </w:r>
+    </w:p>
+    <w:p>
+      <w:pPr>
+        <w:pStyle w:val="PargrafodaLista"/>
+        <w:numPr>
+          <w:ilvl w:val="0"/>
+          <w:numId w:val="1"/>
+        </w:numPr>
+        <w:rPr>
+          <w:bCs/>
+          <w:sz w:val="24"/>
+          <w:szCs w:val="24"/>
+        </w:rPr>
+      </w:pPr>
+      <w:r>
+        <w:rPr>
+          <w:bCs/>
+          <w:sz w:val="24"/>
+          <w:szCs w:val="24"/>
+        </w:rPr>
+        <w:lastRenderedPageBreak/>
+        <w:t>personagem.nome</w:t>
+      </w:r>
+    </w:p>
+    <w:p>
+      <w:pPr>
+        <w:rPr>
+          <w:b/>
+          <w:sz w:val="24"/>
+          <w:szCs w:val="24"/>
+        </w:rPr>
+      </w:pPr>
+      <w:r>
+        <w:rPr>
+          <w:bCs/>
+          <w:sz w:val="24"/>
+          <w:szCs w:val="24"/>
+        </w:rPr>
+        <w:t xml:space="preserve">Da pra criar um objeto dentro de um objeto? </w:t>
+      </w:r>
+      <w:r>
+        <w:rPr>
+          <w:b/>
+          <w:sz w:val="24"/>
+          <w:szCs w:val="24"/>
+        </w:rPr>
+        <w:t>Sim, mesmo esquema do array.</w:t>
+      </w:r>
+    </w:p>
+    <w:p>
+      <w:pPr>
+        <w:rPr>
+          <w:bCs/>
+          <w:sz w:val="24"/>
+          <w:szCs w:val="24"/>
+        </w:rPr>
+      </w:pPr>
+      <w:r>
+        <w:rPr>
+          <w:bCs/>
+          <w:sz w:val="24"/>
+          <w:szCs w:val="24"/>
+        </w:rPr>
+        <w:t xml:space="preserve">Da pra criar um array dentro de um objeto ou vice-versa? </w:t>
+      </w:r>
+      <w:r>
+        <w:rPr>
+          <w:b/>
+          <w:sz w:val="24"/>
+          <w:szCs w:val="24"/>
+        </w:rPr>
+        <w:t>Sim</w:t>
+      </w:r>
+    </w:p>
+    <w:p>
+      <w:pPr>
+        <w:rPr>
+          <w:bCs/>
+          <w:sz w:val="24"/>
+          <w:szCs w:val="24"/>
+        </w:rPr>
+      </w:pPr>
+      <w:r>
+        <w:rPr>
+          <w:bCs/>
+          <w:sz w:val="24"/>
+          <w:szCs w:val="24"/>
+        </w:rPr>
+        <w:t xml:space="preserve">Mudar algum item: </w:t>
+      </w:r>
+    </w:p>
+    <w:p>
+      <w:pPr>
+        <w:rPr>
+          <w:bCs/>
+          <w:color w:val="C00000"/>
+          <w:sz w:val="24"/>
+          <w:szCs w:val="24"/>
+        </w:rPr>
+      </w:pPr>
+      <w:r>
+        <w:rPr>
+          <w:bCs/>
+          <w:color w:val="C00000"/>
+          <w:sz w:val="24"/>
+          <w:szCs w:val="24"/>
+        </w:rPr>
+        <w:t>Personagem.nome = ‘pedro’</w:t>
+      </w:r>
+    </w:p>
+    <w:p>
+      <w:pPr>
+        <w:rPr>
+          <w:bCs/>
+          <w:sz w:val="24"/>
+          <w:szCs w:val="24"/>
+        </w:rPr>
+      </w:pPr>
+      <w:r>
+        <w:rPr>
+          <w:bCs/>
+          <w:sz w:val="24"/>
+          <w:szCs w:val="24"/>
+        </w:rPr>
+        <w:t>Adicionar mais idade:</w:t>
+      </w:r>
+    </w:p>
+    <w:p>
+      <w:pPr>
+        <w:rPr>
+          <w:bCs/>
+          <w:color w:val="C00000"/>
+          <w:sz w:val="24"/>
+          <w:szCs w:val="24"/>
+        </w:rPr>
+      </w:pPr>
+      <w:r>
+        <w:rPr>
+          <w:bCs/>
+          <w:color w:val="C00000"/>
+          <w:sz w:val="24"/>
+          <w:szCs w:val="24"/>
+        </w:rPr>
+        <w:t>Personagem.idade += 10</w:t>
+      </w:r>
+    </w:p>
+    <w:p>
+      <w:pPr>
+        <w:rPr>
+          <w:bCs/>
+          <w:sz w:val="24"/>
+          <w:szCs w:val="24"/>
+        </w:rPr>
+      </w:pPr>
+      <w:r>
+        <w:rPr>
+          <w:bCs/>
+          <w:sz w:val="24"/>
+          <w:szCs w:val="24"/>
+        </w:rPr>
+        <w:t>Exemplo de um Objeto =&gt; Array =&gt; Objeto (lista de carros e cores deles</w:t>
+      </w:r>
+      <w:r>
+        <w:rPr>
+          <w:bCs/>
+          <w:sz w:val="24"/>
+          <w:szCs w:val="24"/>
+        </w:rPr>
+        <w:t>:</w:t>
+      </w:r>
+    </w:p>
+    <w:p>
+      <w:pPr>
+        <w:rPr>
+          <w:bCs/>
+          <w:sz w:val="24"/>
+          <w:szCs w:val="24"/>
+        </w:rPr>
+      </w:pPr>
+      <w:r>
+        <w:rPr>
+          <w:bCs/>
+          <w:sz w:val="24"/>
+          <w:szCs w:val="24"/>
+        </w:rPr>
+        <w:t xml:space="preserve">Objeto = </w:t>
+      </w:r>
+      <w:r>
+        <w:rPr>
+          <w:bCs/>
+          <w:color w:val="4472C4" w:themeColor="accent1"/>
+          <w:sz w:val="24"/>
+          <w:szCs w:val="24"/>
+        </w:rPr>
+        <w:t>Azul</w:t>
+      </w:r>
+    </w:p>
+    <w:p>
+      <w:pPr>
+        <w:rPr>
+          <w:bCs/>
+          <w:sz w:val="24"/>
+          <w:szCs w:val="24"/>
+        </w:rPr>
+      </w:pPr>
+      <w:r>
+        <w:rPr>
+          <w:bCs/>
+          <w:sz w:val="24"/>
+          <w:szCs w:val="24"/>
+        </w:rPr>
+        <w:t xml:space="preserve">Array = </w:t>
+      </w:r>
+      <w:r>
+        <w:rPr>
+          <w:bCs/>
+          <w:color w:val="538135" w:themeColor="accent6" w:themeShade="BF"/>
+          <w:sz w:val="24"/>
+          <w:szCs w:val="24"/>
+        </w:rPr>
+        <w:t>Verde</w:t>
+      </w:r>
+    </w:p>
+    <w:p>
+      <w:pPr>
+        <w:rPr>
+          <w:bCs/>
+          <w:sz w:val="24"/>
+          <w:szCs w:val="24"/>
+        </w:rPr>
+      </w:pPr>
+      <w:r>
+        <w:rPr>
+          <w:bCs/>
+          <w:sz w:val="24"/>
+          <w:szCs w:val="24"/>
+        </w:rPr>
+        <w:t xml:space="preserve">Let personagem = </w:t>
+      </w:r>
+      <w:r>
+        <w:rPr>
+          <w:bCs/>
+          <w:color w:val="4472C4" w:themeColor="accent1"/>
+          <w:sz w:val="24"/>
+          <w:szCs w:val="24"/>
+        </w:rPr>
+        <w:t>{</w:t>
+      </w:r>
+    </w:p>
+    <w:p>
+      <w:pPr>
+        <w:rPr>
+          <w:bCs/>
+          <w:sz w:val="24"/>
+          <w:szCs w:val="24"/>
+        </w:rPr>
+      </w:pPr>
+      <w:r>
+        <w:rPr>
+          <w:bCs/>
+          <w:sz w:val="24"/>
+          <w:szCs w:val="24"/>
+        </w:rPr>
+        <w:tab/>
+        <w:t>Nome: ‘Arthur’,</w:t>
+      </w:r>
+    </w:p>
+    <w:p>
+      <w:pPr>
+        <w:rPr>
+          <w:bCs/>
+          <w:sz w:val="24"/>
+          <w:szCs w:val="24"/>
+        </w:rPr>
+      </w:pPr>
+      <w:r>
+        <w:rPr>
+          <w:bCs/>
+          <w:sz w:val="24"/>
+          <w:szCs w:val="24"/>
+        </w:rPr>
+        <w:tab/>
+        <w:t>Idade: 20,</w:t>
+      </w:r>
+    </w:p>
+    <w:p>
+      <w:pPr>
+        <w:rPr>
+          <w:bCs/>
+          <w:sz w:val="24"/>
+          <w:szCs w:val="24"/>
+        </w:rPr>
+      </w:pPr>
+      <w:r>
+        <w:rPr>
+          <w:bCs/>
+          <w:sz w:val="24"/>
+          <w:szCs w:val="24"/>
+        </w:rPr>
+        <w:tab/>
+      </w:r>
+      <w:r>
+        <w:rPr>
+          <w:bCs/>
+          <w:sz w:val="24"/>
+          <w:szCs w:val="24"/>
+        </w:rPr>
+        <w:t>C</w:t>
+      </w:r>
+      <w:r>
+        <w:rPr>
+          <w:bCs/>
+          <w:sz w:val="24"/>
+          <w:szCs w:val="24"/>
+        </w:rPr>
+        <w:t>arros</w:t>
+      </w:r>
+      <w:r>
+        <w:rPr>
+          <w:bCs/>
+          <w:sz w:val="24"/>
+          <w:szCs w:val="24"/>
+        </w:rPr>
+        <w:t xml:space="preserve">: </w:t>
+      </w:r>
+      <w:r>
+        <w:rPr>
+          <w:bCs/>
+          <w:color w:val="538135" w:themeColor="accent6" w:themeShade="BF"/>
+          <w:sz w:val="24"/>
+          <w:szCs w:val="24"/>
+        </w:rPr>
+        <w:t>[</w:t>
+      </w:r>
+    </w:p>
+    <w:p>
+      <w:pPr>
+        <w:rPr>
+          <w:bCs/>
+          <w:sz w:val="24"/>
+          <w:szCs w:val="24"/>
+        </w:rPr>
+      </w:pPr>
+      <w:r>
+        <w:rPr>
+          <w:bCs/>
+          <w:sz w:val="24"/>
+          <w:szCs w:val="24"/>
+        </w:rPr>
+        <w:tab/>
+      </w:r>
+      <w:r>
+        <w:rPr>
+          <w:bCs/>
+          <w:sz w:val="24"/>
+          <w:szCs w:val="24"/>
+        </w:rPr>
+        <w:tab/>
+      </w:r>
+      <w:r>
+        <w:rPr>
+          <w:bCs/>
+          <w:color w:val="4472C4" w:themeColor="accent1"/>
+          <w:sz w:val="24"/>
+          <w:szCs w:val="24"/>
+        </w:rPr>
+        <w:t>{</w:t>
+      </w:r>
+      <w:r>
+        <w:rPr>
+          <w:bCs/>
+          <w:sz w:val="24"/>
+          <w:szCs w:val="24"/>
+        </w:rPr>
+        <w:t xml:space="preserve"> modelo: ‘Fiat’, cor: ‘preto’ </w:t>
+      </w:r>
+      <w:r>
+        <w:rPr>
+          <w:bCs/>
+          <w:color w:val="4472C4" w:themeColor="accent1"/>
+          <w:sz w:val="24"/>
+          <w:szCs w:val="24"/>
+        </w:rPr>
+        <w:t>}</w:t>
+      </w:r>
+      <w:r>
+        <w:rPr>
+          <w:bCs/>
+          <w:sz w:val="24"/>
+          <w:szCs w:val="24"/>
+        </w:rPr>
+        <w:t>,</w:t>
+      </w:r>
+    </w:p>
+    <w:p>
+      <w:pPr>
+        <w:rPr>
+          <w:bCs/>
+          <w:sz w:val="24"/>
+          <w:szCs w:val="24"/>
+        </w:rPr>
+      </w:pPr>
+      <w:r>
+        <w:rPr>
+          <w:bCs/>
+          <w:sz w:val="24"/>
+          <w:szCs w:val="24"/>
+        </w:rPr>
+        <w:tab/>
+      </w:r>
+      <w:r>
+        <w:rPr>
+          <w:bCs/>
+          <w:sz w:val="24"/>
+          <w:szCs w:val="24"/>
+        </w:rPr>
+        <w:tab/>
+      </w:r>
+      <w:r>
+        <w:rPr>
+          <w:bCs/>
+          <w:color w:val="4472C4" w:themeColor="accent1"/>
+          <w:sz w:val="24"/>
+          <w:szCs w:val="24"/>
+        </w:rPr>
+        <w:t>{</w:t>
+      </w:r>
+      <w:r>
+        <w:rPr>
+          <w:bCs/>
+          <w:sz w:val="24"/>
+          <w:szCs w:val="24"/>
+        </w:rPr>
+        <w:t xml:space="preserve"> modelo: ‘Ferrari’, cor: ‘vermelha’ </w:t>
+      </w:r>
+      <w:r>
+        <w:rPr>
+          <w:bCs/>
+          <w:color w:val="4472C4" w:themeColor="accent1"/>
+          <w:sz w:val="24"/>
+          <w:szCs w:val="24"/>
+        </w:rPr>
+        <w:t>}</w:t>
+      </w:r>
+    </w:p>
+    <w:p>
+      <w:pPr>
+        <w:rPr>
+          <w:bCs/>
+          <w:color w:val="538135" w:themeColor="accent6" w:themeShade="BF"/>
+          <w:sz w:val="24"/>
+          <w:szCs w:val="24"/>
+        </w:rPr>
+      </w:pPr>
+      <w:r>
+        <w:rPr>
+          <w:bCs/>
+          <w:sz w:val="24"/>
+          <w:szCs w:val="24"/>
+        </w:rPr>
+        <w:tab/>
+      </w:r>
+      <w:r>
+        <w:rPr>
+          <w:bCs/>
+          <w:sz w:val="24"/>
+          <w:szCs w:val="24"/>
+        </w:rPr>
+        <w:tab/>
+      </w:r>
+      <w:r>
+        <w:rPr>
+          <w:bCs/>
+          <w:color w:val="538135" w:themeColor="accent6" w:themeShade="BF"/>
+          <w:sz w:val="24"/>
+          <w:szCs w:val="24"/>
+        </w:rPr>
+        <w:t>]</w:t>
+      </w:r>
+    </w:p>
+    <w:p>
+      <w:pPr>
+        <w:rPr>
+          <w:bCs/>
+          <w:color w:val="4472C4" w:themeColor="accent1"/>
+          <w:sz w:val="24"/>
+          <w:szCs w:val="24"/>
+        </w:rPr>
+      </w:pPr>
+      <w:r>
+        <w:rPr>
+          <w:bCs/>
+          <w:color w:val="4472C4" w:themeColor="accent1"/>
+          <w:sz w:val="24"/>
+          <w:szCs w:val="24"/>
+        </w:rPr>
+        <w:t>}</w:t>
+      </w:r>
+    </w:p>
+    <w:p>
+      <w:pPr>
+        <w:rPr>
+          <w:bCs/>
+          <w:sz w:val="24"/>
+          <w:szCs w:val="24"/>
+        </w:rPr>
+      </w:pPr>
+      <w:r>
+        <w:rPr>
+          <w:bCs/>
+          <w:sz w:val="24"/>
+          <w:szCs w:val="24"/>
+        </w:rPr>
+        <w:t>E pra eu acessar somente a cor do Fiat?</w:t>
+      </w:r>
+    </w:p>
+    <w:p>
+      <w:pPr>
+        <w:pStyle w:val="PargrafodaLista"/>
+        <w:numPr>
+          <w:ilvl w:val="0"/>
+          <w:numId w:val="1"/>
+        </w:numPr>
+        <w:rPr>
+          <w:bCs/>
+          <w:color w:val="C00000"/>
+          <w:sz w:val="24"/>
+          <w:szCs w:val="24"/>
+        </w:rPr>
+      </w:pPr>
+      <w:r>
+        <w:rPr>
+          <w:bCs/>
+          <w:color w:val="C00000"/>
+          <w:sz w:val="24"/>
+          <w:szCs w:val="24"/>
+        </w:rPr>
+        <w:t>Console.log(personagem.carro[0].cor);</w:t>
+      </w:r>
+    </w:p>
+    <w:p>
+      <w:pPr>
+        <w:rPr>
+          <w:bCs/>
+          <w:sz w:val="24"/>
+          <w:szCs w:val="24"/>
+        </w:rPr>
+      </w:pPr>
+    </w:p>
+    <w:p>
+      <w:pPr>
+        <w:rPr>
+          <w:bCs/>
+          <w:sz w:val="24"/>
+          <w:szCs w:val="24"/>
+        </w:rPr>
+      </w:pPr>
+      <w:r>
+        <w:rPr>
+          <w:bCs/>
+          <w:sz w:val="24"/>
+          <w:szCs w:val="24"/>
+        </w:rPr>
+        <w:t>Utilizando uma função dentro de um objeto:</w:t>
+      </w:r>
+    </w:p>
+    <w:p>
+      <w:pPr>
+        <w:rPr>
+          <w:bCs/>
+          <w:sz w:val="24"/>
+          <w:szCs w:val="24"/>
+        </w:rPr>
+      </w:pPr>
+      <w:r>
+        <w:rPr>
+          <w:bCs/>
+          <w:sz w:val="24"/>
+          <w:szCs w:val="24"/>
+        </w:rPr>
+        <w:t xml:space="preserve">Function: </w:t>
+      </w:r>
+      <w:r>
+        <w:rPr>
+          <w:bCs/>
+          <w:color w:val="538135" w:themeColor="accent6" w:themeShade="BF"/>
+          <w:sz w:val="24"/>
+          <w:szCs w:val="24"/>
+        </w:rPr>
+        <w:t>Verde</w:t>
+      </w:r>
+    </w:p>
+    <w:p>
+      <w:pPr>
+        <w:rPr>
+          <w:bCs/>
+          <w:sz w:val="24"/>
+          <w:szCs w:val="24"/>
+        </w:rPr>
+      </w:pPr>
+      <w:r>
+        <w:rPr>
+          <w:bCs/>
+          <w:sz w:val="24"/>
+          <w:szCs w:val="24"/>
+        </w:rPr>
+        <w:t>Let pessoa = {</w:t>
+      </w:r>
+    </w:p>
+    <w:p>
+      <w:pPr>
+        <w:rPr>
+          <w:bCs/>
+          <w:sz w:val="24"/>
+          <w:szCs w:val="24"/>
+        </w:rPr>
+      </w:pPr>
+      <w:r>
+        <w:rPr>
+          <w:bCs/>
+          <w:sz w:val="24"/>
+          <w:szCs w:val="24"/>
+        </w:rPr>
+        <w:tab/>
+        <w:t>Nome: ‘Arthur’,</w:t>
+      </w:r>
+    </w:p>
+    <w:p>
+      <w:pPr>
+        <w:rPr>
+          <w:bCs/>
+          <w:sz w:val="24"/>
+          <w:szCs w:val="24"/>
+        </w:rPr>
+      </w:pPr>
+      <w:r>
+        <w:rPr>
+          <w:bCs/>
+          <w:sz w:val="24"/>
+          <w:szCs w:val="24"/>
+        </w:rPr>
+        <w:tab/>
+        <w:t>Sobrenome: ‘miranda’,</w:t>
+      </w:r>
+    </w:p>
+    <w:p>
+      <w:pPr>
+        <w:rPr>
+          <w:bCs/>
+          <w:sz w:val="24"/>
+          <w:szCs w:val="24"/>
+        </w:rPr>
+      </w:pPr>
+      <w:r>
+        <w:rPr>
+          <w:bCs/>
+          <w:sz w:val="24"/>
+          <w:szCs w:val="24"/>
+        </w:rPr>
+        <w:tab/>
+        <w:t>Idade: 20</w:t>
+      </w:r>
+    </w:p>
+    <w:p>
+      <w:pPr>
+        <w:rPr>
+          <w:bCs/>
+          <w:color w:val="538135" w:themeColor="accent6" w:themeShade="BF"/>
+          <w:sz w:val="24"/>
+          <w:szCs w:val="24"/>
+        </w:rPr>
+      </w:pPr>
+      <w:r>
+        <w:rPr>
+          <w:bCs/>
+          <w:sz w:val="24"/>
+          <w:szCs w:val="24"/>
+        </w:rPr>
+        <w:tab/>
+      </w:r>
+      <w:r>
+        <w:rPr>
+          <w:bCs/>
+          <w:color w:val="538135" w:themeColor="accent6" w:themeShade="BF"/>
+          <w:sz w:val="24"/>
+          <w:szCs w:val="24"/>
+        </w:rPr>
+        <w:t>nomeCompleto</w:t>
+      </w:r>
+      <w:r>
+        <w:rPr>
+          <w:bCs/>
+          <w:color w:val="538135" w:themeColor="accent6" w:themeShade="BF"/>
+          <w:sz w:val="24"/>
+          <w:szCs w:val="24"/>
+        </w:rPr>
+        <w:t>: function () {</w:t>
+      </w:r>
+    </w:p>
+    <w:p>
+      <w:pPr>
+        <w:rPr>
+          <w:bCs/>
+          <w:color w:val="538135" w:themeColor="accent6" w:themeShade="BF"/>
+          <w:sz w:val="24"/>
+          <w:szCs w:val="24"/>
+        </w:rPr>
+      </w:pPr>
+      <w:r>
+        <w:rPr>
+          <w:bCs/>
+          <w:color w:val="538135" w:themeColor="accent6" w:themeShade="BF"/>
+          <w:sz w:val="24"/>
+          <w:szCs w:val="24"/>
+        </w:rPr>
+        <w:tab/>
+      </w:r>
+      <w:r>
+        <w:rPr>
+          <w:bCs/>
+          <w:color w:val="538135" w:themeColor="accent6" w:themeShade="BF"/>
+          <w:sz w:val="24"/>
+          <w:szCs w:val="24"/>
+        </w:rPr>
+        <w:tab/>
+        <w:t>return `${this.nome} ${this.sobrenome};</w:t>
+      </w:r>
+    </w:p>
+    <w:p>
+      <w:pPr>
+        <w:rPr>
+          <w:bCs/>
+          <w:color w:val="538135" w:themeColor="accent6" w:themeShade="BF"/>
+          <w:sz w:val="24"/>
+          <w:szCs w:val="24"/>
+        </w:rPr>
+      </w:pPr>
+      <w:r>
+        <w:rPr>
+          <w:bCs/>
+          <w:color w:val="538135" w:themeColor="accent6" w:themeShade="BF"/>
+          <w:sz w:val="24"/>
+          <w:szCs w:val="24"/>
+        </w:rPr>
+        <w:lastRenderedPageBreak/>
+        <w:tab/>
+        <w:t>}</w:t>
+      </w:r>
+    </w:p>
+    <w:p>
+      <w:pPr>
+        <w:rPr>
+          <w:bCs/>
+          <w:sz w:val="24"/>
+          <w:szCs w:val="24"/>
+        </w:rPr>
+      </w:pPr>
+      <w:r>
+        <w:rPr>
+          <w:bCs/>
+          <w:sz w:val="24"/>
+          <w:szCs w:val="24"/>
+        </w:rPr>
+        <w:t>Ou ao invés de function se quiser usar arrow function pode também, da seguinte maneira:</w:t>
+      </w:r>
+    </w:p>
+    <w:p>
+      <w:pPr>
+        <w:rPr>
+          <w:bCs/>
+          <w:color w:val="538135" w:themeColor="accent6" w:themeShade="BF"/>
+          <w:sz w:val="24"/>
+          <w:szCs w:val="24"/>
+        </w:rPr>
+      </w:pPr>
+      <w:r>
+        <w:rPr>
+          <w:bCs/>
+          <w:color w:val="538135" w:themeColor="accent6" w:themeShade="BF"/>
+          <w:sz w:val="24"/>
+          <w:szCs w:val="24"/>
+        </w:rPr>
+        <w:t>nomeCompleto: () =&gt; {</w:t>
+      </w:r>
+    </w:p>
+    <w:p>
+      <w:pPr>
+        <w:rPr>
+          <w:bCs/>
+          <w:color w:val="538135" w:themeColor="accent6" w:themeShade="BF"/>
+          <w:sz w:val="24"/>
+          <w:szCs w:val="24"/>
+        </w:rPr>
+      </w:pPr>
+      <w:r>
+        <w:rPr>
+          <w:bCs/>
+          <w:color w:val="538135" w:themeColor="accent6" w:themeShade="BF"/>
+          <w:sz w:val="24"/>
+          <w:szCs w:val="24"/>
+        </w:rPr>
+        <w:tab/>
+        <w:t>return ‘Arthur Miranda’;</w:t>
+      </w:r>
+    </w:p>
+    <w:p>
+      <w:pPr>
+        <w:rPr>
+          <w:bCs/>
+          <w:color w:val="538135" w:themeColor="accent6" w:themeShade="BF"/>
+          <w:sz w:val="24"/>
+          <w:szCs w:val="24"/>
+        </w:rPr>
+      </w:pPr>
+      <w:r>
+        <w:rPr>
+          <w:bCs/>
+          <w:color w:val="538135" w:themeColor="accent6" w:themeShade="BF"/>
+          <w:sz w:val="24"/>
+          <w:szCs w:val="24"/>
+        </w:rPr>
+        <w:t>}</w:t>
+      </w:r>
+    </w:p>
+    <w:p>
+      <w:pPr>
+        <w:rPr>
+          <w:bCs/>
+          <w:sz w:val="24"/>
+          <w:szCs w:val="24"/>
+        </w:rPr>
+      </w:pPr>
+    </w:p>
+    <w:p>
+      <w:pPr>
+        <w:rPr>
+          <w:b/>
+          <w:sz w:val="24"/>
+          <w:szCs w:val="24"/>
+        </w:rPr>
+      </w:pPr>
+      <w:r>
+        <w:rPr>
+          <w:b/>
+          <w:sz w:val="24"/>
+          <w:szCs w:val="24"/>
+        </w:rPr>
+        <w:t>LOOP´S</w:t>
+      </w:r>
+    </w:p>
+    <w:p>
+      <w:pPr>
+        <w:rPr>
+          <w:b/>
+          <w:sz w:val="24"/>
+          <w:szCs w:val="24"/>
+        </w:rPr>
+      </w:pPr>
+      <w:r>
+        <w:rPr>
+          <w:b/>
+          <w:sz w:val="24"/>
+          <w:szCs w:val="24"/>
+        </w:rPr>
+        <w:t>Quando eu quero executar algo várias vezes.</w:t>
+      </w:r>
+    </w:p>
+    <w:p>
+      <w:pPr>
+        <w:rPr>
+          <w:b/>
+          <w:bCs/>
+          <w:sz w:val="24"/>
+          <w:szCs w:val="24"/>
+        </w:rPr>
+      </w:pPr>
+      <w:r>
+        <w:rPr>
+          <w:sz w:val="24"/>
+          <w:szCs w:val="24"/>
+        </w:rPr>
+        <w:t xml:space="preserve">Como é demonstrado o loop? </w:t>
+      </w:r>
+      <w:r>
+        <w:rPr>
+          <w:b/>
+          <w:bCs/>
+          <w:sz w:val="24"/>
+          <w:szCs w:val="24"/>
+        </w:rPr>
+        <w:t>For</w:t>
+      </w:r>
+    </w:p>
+    <w:p>
+      <w:pPr>
+        <w:rPr>
+          <w:b/>
+          <w:bCs/>
+          <w:sz w:val="24"/>
+          <w:szCs w:val="24"/>
+        </w:rPr>
+      </w:pPr>
+      <w:r>
+        <w:rPr>
+          <w:b/>
+          <w:bCs/>
+          <w:sz w:val="24"/>
+          <w:szCs w:val="24"/>
+        </w:rPr>
+        <w:t>Ex:</w:t>
+      </w:r>
+    </w:p>
+    <w:p>
+      <w:pPr>
+        <w:rPr>
+          <w:bCs/>
+          <w:sz w:val="24"/>
+          <w:szCs w:val="24"/>
+        </w:rPr>
+      </w:pPr>
+      <w:r>
+        <w:rPr>
+          <w:bCs/>
+          <w:sz w:val="24"/>
+          <w:szCs w:val="24"/>
+        </w:rPr>
+        <w:t>for (</w:t>
+      </w:r>
+      <w:r>
+        <w:rPr>
+          <w:bCs/>
+          <w:color w:val="ED7D31" w:themeColor="accent2"/>
+          <w:sz w:val="24"/>
+          <w:szCs w:val="24"/>
+        </w:rPr>
+        <w:t xml:space="preserve">let n = </w:t>
+      </w:r>
+      <w:r>
+        <w:rPr>
+          <w:bCs/>
+          <w:color w:val="ED7D31" w:themeColor="accent2"/>
+          <w:sz w:val="24"/>
+          <w:szCs w:val="24"/>
+        </w:rPr>
+        <w:t>1</w:t>
+      </w:r>
+      <w:r>
+        <w:rPr>
+          <w:bCs/>
+          <w:sz w:val="24"/>
+          <w:szCs w:val="24"/>
+        </w:rPr>
+        <w:t xml:space="preserve">; </w:t>
+      </w:r>
+      <w:r>
+        <w:rPr>
+          <w:bCs/>
+          <w:color w:val="0070C0"/>
+          <w:sz w:val="24"/>
+          <w:szCs w:val="24"/>
+        </w:rPr>
+        <w:t>n &lt;</w:t>
+      </w:r>
+      <w:r>
+        <w:rPr>
+          <w:bCs/>
+          <w:color w:val="0070C0"/>
+          <w:sz w:val="24"/>
+          <w:szCs w:val="24"/>
+        </w:rPr>
+        <w:t>=</w:t>
+      </w:r>
+      <w:r>
+        <w:rPr>
+          <w:bCs/>
+          <w:color w:val="0070C0"/>
+          <w:sz w:val="24"/>
+          <w:szCs w:val="24"/>
+        </w:rPr>
+        <w:t xml:space="preserve"> 10</w:t>
+      </w:r>
+      <w:r>
+        <w:rPr>
+          <w:bCs/>
+          <w:sz w:val="24"/>
+          <w:szCs w:val="24"/>
+        </w:rPr>
+        <w:t xml:space="preserve">; </w:t>
+      </w:r>
+      <w:r>
+        <w:rPr>
+          <w:bCs/>
+          <w:color w:val="7030A0"/>
+          <w:sz w:val="24"/>
+          <w:szCs w:val="24"/>
+        </w:rPr>
+        <w:t>n++</w:t>
+      </w:r>
+      <w:r>
+        <w:rPr>
+          <w:bCs/>
+          <w:sz w:val="24"/>
+          <w:szCs w:val="24"/>
+        </w:rPr>
+        <w:t>) {</w:t>
+      </w:r>
+    </w:p>
+    <w:p>
+      <w:pPr>
+        <w:rPr>
+          <w:bCs/>
+          <w:sz w:val="24"/>
+          <w:szCs w:val="24"/>
+        </w:rPr>
+      </w:pPr>
+      <w:r>
+        <w:rPr>
+          <w:bCs/>
+          <w:sz w:val="24"/>
+          <w:szCs w:val="24"/>
+        </w:rPr>
+        <w:tab/>
+        <w:t>console.log(‘</w:t>
+      </w:r>
+      <w:r>
+        <w:rPr>
+          <w:bCs/>
+          <w:sz w:val="24"/>
+          <w:szCs w:val="24"/>
+        </w:rPr>
+        <w:t>Arthur</w:t>
+      </w:r>
+      <w:r>
+        <w:rPr>
+          <w:bCs/>
+          <w:sz w:val="24"/>
+          <w:szCs w:val="24"/>
+        </w:rPr>
+        <w:t>’</w:t>
+      </w:r>
+      <w:r>
+        <w:rPr>
+          <w:bCs/>
+          <w:sz w:val="24"/>
+          <w:szCs w:val="24"/>
+        </w:rPr>
+        <w:t xml:space="preserve"> </w:t>
+      </w:r>
+      <w:r>
+        <w:rPr>
+          <w:bCs/>
+          <w:color w:val="C00000"/>
+          <w:sz w:val="24"/>
+          <w:szCs w:val="24"/>
+        </w:rPr>
+        <w:t>+ n</w:t>
+      </w:r>
+      <w:r>
+        <w:rPr>
+          <w:bCs/>
+          <w:sz w:val="24"/>
+          <w:szCs w:val="24"/>
+        </w:rPr>
+        <w:t>);</w:t>
+      </w:r>
+    </w:p>
+    <w:p>
+      <w:pPr>
+        <w:rPr>
+          <w:bCs/>
+          <w:sz w:val="24"/>
+          <w:szCs w:val="24"/>
+        </w:rPr>
+      </w:pPr>
+      <w:r>
+        <w:rPr>
+          <w:bCs/>
+          <w:sz w:val="24"/>
+          <w:szCs w:val="24"/>
+        </w:rPr>
+        <w:t>}</w:t>
+      </w:r>
+    </w:p>
+    <w:p>
+      <w:pPr>
+        <w:rPr>
+          <w:b/>
+          <w:sz w:val="24"/>
+          <w:szCs w:val="24"/>
+        </w:rPr>
+      </w:pPr>
+      <w:r>
+        <w:rPr>
+          <w:b/>
+          <w:sz w:val="24"/>
+          <w:szCs w:val="24"/>
+        </w:rPr>
+        <w:t>Iria fazer isto:</w:t>
+      </w:r>
+    </w:p>
+    <w:p>
+      <w:pPr>
+        <w:rPr>
+          <w:bCs/>
+          <w:sz w:val="24"/>
+          <w:szCs w:val="24"/>
+        </w:rPr>
+      </w:pPr>
+      <w:r>
+        <w:rPr>
+          <w:bCs/>
+          <w:sz w:val="24"/>
+          <w:szCs w:val="24"/>
+        </w:rPr>
+        <w:t>Arthur 1</w:t>
+      </w:r>
+    </w:p>
+    <w:p>
+      <w:pPr>
+        <w:rPr>
+          <w:bCs/>
+          <w:sz w:val="24"/>
+          <w:szCs w:val="24"/>
+        </w:rPr>
+      </w:pPr>
+      <w:r>
+        <w:rPr>
+          <w:bCs/>
+          <w:sz w:val="24"/>
+          <w:szCs w:val="24"/>
+        </w:rPr>
+        <w:t>Arthur 2</w:t>
+      </w:r>
+    </w:p>
+    <w:p>
+      <w:pPr>
+        <w:rPr>
+          <w:bCs/>
+          <w:sz w:val="24"/>
+          <w:szCs w:val="24"/>
+        </w:rPr>
+      </w:pPr>
+      <w:r>
+        <w:rPr>
+          <w:bCs/>
+          <w:sz w:val="24"/>
+          <w:szCs w:val="24"/>
+        </w:rPr>
+        <w:t>Arthur 3</w:t>
+      </w:r>
+    </w:p>
+    <w:p>
+      <w:pPr>
+        <w:rPr>
+          <w:bCs/>
+          <w:sz w:val="24"/>
+          <w:szCs w:val="24"/>
+        </w:rPr>
+      </w:pPr>
+      <w:r>
+        <w:rPr>
+          <w:bCs/>
+          <w:sz w:val="24"/>
+          <w:szCs w:val="24"/>
+        </w:rPr>
+        <w:t>Arthur 4</w:t>
+      </w:r>
+    </w:p>
+    <w:p>
+      <w:pPr>
+        <w:rPr>
+          <w:bCs/>
+          <w:sz w:val="24"/>
+          <w:szCs w:val="24"/>
+        </w:rPr>
+      </w:pPr>
+      <w:r>
+        <w:rPr>
+          <w:bCs/>
+          <w:sz w:val="24"/>
+          <w:szCs w:val="24"/>
+        </w:rPr>
+        <w:t>Arthur 5</w:t>
+      </w:r>
+    </w:p>
+    <w:p>
+      <w:pPr>
+        <w:rPr>
+          <w:bCs/>
+          <w:sz w:val="24"/>
+          <w:szCs w:val="24"/>
+        </w:rPr>
+      </w:pPr>
+      <w:r>
+        <w:rPr>
+          <w:bCs/>
+          <w:sz w:val="24"/>
+          <w:szCs w:val="24"/>
+        </w:rPr>
+        <w:t>Arthur 6</w:t>
+      </w:r>
+    </w:p>
+    <w:p>
+      <w:pPr>
+        <w:rPr>
+          <w:bCs/>
+          <w:sz w:val="24"/>
+          <w:szCs w:val="24"/>
+        </w:rPr>
+      </w:pPr>
+      <w:r>
+        <w:rPr>
+          <w:bCs/>
+          <w:sz w:val="24"/>
+          <w:szCs w:val="24"/>
+        </w:rPr>
+        <w:t>Arthur 7</w:t>
+      </w:r>
+    </w:p>
+    <w:p>
+      <w:pPr>
+        <w:rPr>
+          <w:bCs/>
+          <w:sz w:val="24"/>
+          <w:szCs w:val="24"/>
+        </w:rPr>
+      </w:pPr>
+      <w:r>
+        <w:rPr>
+          <w:bCs/>
+          <w:sz w:val="24"/>
+          <w:szCs w:val="24"/>
+        </w:rPr>
+        <w:t>Arthur 8</w:t>
+      </w:r>
+    </w:p>
+    <w:p>
+      <w:pPr>
+        <w:rPr>
+          <w:bCs/>
+          <w:sz w:val="24"/>
+          <w:szCs w:val="24"/>
+        </w:rPr>
+      </w:pPr>
+      <w:r>
+        <w:rPr>
+          <w:bCs/>
+          <w:sz w:val="24"/>
+          <w:szCs w:val="24"/>
+        </w:rPr>
+        <w:t>Arthur 9</w:t>
+      </w:r>
+    </w:p>
+    <w:p>
+      <w:pPr>
+        <w:rPr>
+          <w:bCs/>
+          <w:sz w:val="24"/>
+          <w:szCs w:val="24"/>
+        </w:rPr>
+      </w:pPr>
+      <w:r>
+        <w:rPr>
+          <w:bCs/>
+          <w:sz w:val="24"/>
+          <w:szCs w:val="24"/>
+        </w:rPr>
+        <w:t>Arthur 10</w:t>
+      </w:r>
+    </w:p>
+    <w:p>
+      <w:pPr>
+        <w:rPr>
+          <w:bCs/>
+          <w:sz w:val="24"/>
+          <w:szCs w:val="24"/>
+        </w:rPr>
+      </w:pPr>
+      <w:r>
+        <w:rPr>
+          <w:bCs/>
+          <w:color w:val="ED7D31" w:themeColor="accent2"/>
+          <w:sz w:val="24"/>
+          <w:szCs w:val="24"/>
+        </w:rPr>
+        <w:t>Laranja</w:t>
+      </w:r>
+      <w:r>
+        <w:rPr>
+          <w:bCs/>
+          <w:sz w:val="24"/>
+          <w:szCs w:val="24"/>
+        </w:rPr>
+        <w:t>: por onde vai começar a minha contagem</w:t>
+      </w:r>
+    </w:p>
+    <w:p>
+      <w:pPr>
+        <w:rPr>
+          <w:bCs/>
+          <w:sz w:val="24"/>
+          <w:szCs w:val="24"/>
+        </w:rPr>
+      </w:pPr>
+      <w:r>
+        <w:rPr>
+          <w:bCs/>
+          <w:color w:val="0070C0"/>
+          <w:sz w:val="24"/>
+          <w:szCs w:val="24"/>
+        </w:rPr>
+        <w:t>Azul</w:t>
+      </w:r>
+      <w:r>
+        <w:rPr>
+          <w:bCs/>
+          <w:sz w:val="24"/>
+          <w:szCs w:val="24"/>
+        </w:rPr>
+        <w:t>: Até onde vai a minha contagem</w:t>
+      </w:r>
+    </w:p>
+    <w:p>
+      <w:pPr>
+        <w:rPr>
+          <w:bCs/>
+          <w:sz w:val="24"/>
+          <w:szCs w:val="24"/>
+        </w:rPr>
+      </w:pPr>
+      <w:r>
+        <w:rPr>
+          <w:bCs/>
+          <w:color w:val="7030A0"/>
+          <w:sz w:val="24"/>
+          <w:szCs w:val="24"/>
+        </w:rPr>
+        <w:t>Roxo</w:t>
+      </w:r>
+      <w:r>
+        <w:rPr>
+          <w:bCs/>
+          <w:sz w:val="24"/>
+          <w:szCs w:val="24"/>
+        </w:rPr>
+        <w:t>: Vai avançar de quanto em quanto (no caso ali de 1 em 1)</w:t>
+      </w:r>
+    </w:p>
+    <w:p>
+      <w:pPr>
+        <w:rPr>
+          <w:bCs/>
+          <w:sz w:val="24"/>
+          <w:szCs w:val="24"/>
+        </w:rPr>
+      </w:pPr>
+      <w:r>
+        <w:rPr>
+          <w:bCs/>
+          <w:color w:val="C00000"/>
+          <w:sz w:val="24"/>
+          <w:szCs w:val="24"/>
+        </w:rPr>
+        <w:t>Vermelho</w:t>
+      </w:r>
+      <w:r>
+        <w:rPr>
+          <w:bCs/>
+          <w:sz w:val="24"/>
+          <w:szCs w:val="24"/>
+        </w:rPr>
+        <w:t>: pra mostrar o número depois do arthur pra ficar mais intuitivo, mas não é necessário</w:t>
+      </w:r>
+    </w:p>
+    <w:p>
+      <w:pPr>
+        <w:rPr>
+          <w:b/>
+          <w:sz w:val="24"/>
+          <w:szCs w:val="24"/>
+        </w:rPr>
+      </w:pPr>
+      <w:r>
+        <w:rPr>
+          <w:b/>
+          <w:sz w:val="24"/>
+          <w:szCs w:val="24"/>
+        </w:rPr>
+        <w:lastRenderedPageBreak/>
+        <w:t>LOOP´S EM ARRAY</w:t>
+      </w:r>
+    </w:p>
+    <w:p>
+      <w:pPr>
+        <w:rPr>
+          <w:sz w:val="24"/>
+          <w:szCs w:val="24"/>
+        </w:rPr>
+      </w:pPr>
+      <w:r>
+        <w:rPr>
+          <w:sz w:val="24"/>
+          <w:szCs w:val="24"/>
+        </w:rPr>
+        <w:t>Let cores = [</w:t>
+      </w:r>
+    </w:p>
+    <w:p>
+      <w:pPr>
+        <w:rPr>
+          <w:sz w:val="24"/>
+          <w:szCs w:val="24"/>
+        </w:rPr>
+      </w:pPr>
+      <w:r>
+        <w:rPr>
+          <w:sz w:val="24"/>
+          <w:szCs w:val="24"/>
+        </w:rPr>
+        <w:tab/>
+        <w:t>{ nome: ‘preto’, quantidade: 10 }</w:t>
+      </w:r>
+    </w:p>
+    <w:p>
+      <w:pPr>
+        <w:rPr>
+          <w:sz w:val="24"/>
+          <w:szCs w:val="24"/>
+        </w:rPr>
+      </w:pPr>
+      <w:r>
+        <w:rPr>
+          <w:sz w:val="24"/>
+          <w:szCs w:val="24"/>
+        </w:rPr>
+        <w:tab/>
+        <w:t>{ nome: ‘vermelho’, quantidade: 12 }</w:t>
+      </w:r>
+    </w:p>
+    <w:p>
+      <w:pPr>
+        <w:rPr>
+          <w:sz w:val="24"/>
+          <w:szCs w:val="24"/>
+        </w:rPr>
+      </w:pPr>
+      <w:r>
+        <w:rPr>
+          <w:sz w:val="24"/>
+          <w:szCs w:val="24"/>
+        </w:rPr>
+        <w:t>];</w:t>
+      </w:r>
+    </w:p>
+    <w:p>
+      <w:pPr>
+        <w:rPr>
+          <w:bCs/>
+          <w:sz w:val="24"/>
+          <w:szCs w:val="24"/>
+        </w:rPr>
+      </w:pPr>
+      <w:r>
+        <w:rPr>
+          <w:b/>
+          <w:bCs/>
+          <w:sz w:val="24"/>
+          <w:szCs w:val="24"/>
+        </w:rPr>
+        <w:t>Maneiras de usar o loop nesse array</w:t>
+      </w:r>
+      <w:r>
+        <w:rPr>
+          <w:b/>
+          <w:bCs/>
+          <w:sz w:val="24"/>
+          <w:szCs w:val="24"/>
+        </w:rPr>
+        <w:t>:</w:t>
+      </w:r>
+    </w:p>
+    <w:p>
+      <w:pPr>
+        <w:rPr>
+          <w:bCs/>
+          <w:sz w:val="24"/>
+          <w:szCs w:val="24"/>
+        </w:rPr>
+      </w:pPr>
+      <w:r>
+        <w:rPr>
+          <w:bCs/>
+          <w:sz w:val="24"/>
+          <w:szCs w:val="24"/>
+        </w:rPr>
+        <w:t xml:space="preserve">for (let = 0; </w:t>
+      </w:r>
+      <w:r>
+        <w:rPr>
+          <w:bCs/>
+          <w:color w:val="C00000"/>
+          <w:sz w:val="24"/>
+          <w:szCs w:val="24"/>
+        </w:rPr>
+        <w:t>n &lt; cores.lenght</w:t>
+      </w:r>
+      <w:r>
+        <w:rPr>
+          <w:bCs/>
+          <w:sz w:val="24"/>
+          <w:szCs w:val="24"/>
+        </w:rPr>
+        <w:t>; n++</w:t>
+      </w:r>
+      <w:r>
+        <w:rPr>
+          <w:bCs/>
+          <w:sz w:val="24"/>
+          <w:szCs w:val="24"/>
+        </w:rPr>
+        <w:t>) {</w:t>
+      </w:r>
+    </w:p>
+    <w:p>
+      <w:pPr>
+        <w:rPr>
+          <w:bCs/>
+          <w:sz w:val="24"/>
+          <w:szCs w:val="24"/>
+        </w:rPr>
+      </w:pPr>
+      <w:r>
+        <w:rPr>
+          <w:bCs/>
+          <w:sz w:val="24"/>
+          <w:szCs w:val="24"/>
+        </w:rPr>
+        <w:tab/>
+        <w:t>console.log(cores[n</w:t>
+      </w:r>
+      <w:r>
+        <w:rPr>
+          <w:bCs/>
+          <w:sz w:val="24"/>
+          <w:szCs w:val="24"/>
+        </w:rPr>
+        <w:t>]</w:t>
+      </w:r>
+      <w:r>
+        <w:rPr>
+          <w:bCs/>
+          <w:color w:val="538135" w:themeColor="accent6" w:themeShade="BF"/>
+          <w:sz w:val="24"/>
+          <w:szCs w:val="24"/>
+        </w:rPr>
+        <w:t>.quantidade[0]</w:t>
+      </w:r>
+      <w:r>
+        <w:rPr>
+          <w:bCs/>
+          <w:sz w:val="24"/>
+          <w:szCs w:val="24"/>
+        </w:rPr>
+        <w:t>);</w:t>
+      </w:r>
+    </w:p>
+    <w:p>
+      <w:pPr>
+        <w:rPr>
+          <w:bCs/>
+          <w:sz w:val="24"/>
+          <w:szCs w:val="24"/>
+        </w:rPr>
+      </w:pPr>
+      <w:r>
+        <w:rPr>
+          <w:bCs/>
+          <w:sz w:val="24"/>
+          <w:szCs w:val="24"/>
+        </w:rPr>
+        <w:t>}</w:t>
+      </w:r>
+    </w:p>
+    <w:p>
+      <w:pPr>
+        <w:rPr>
+          <w:b/>
+          <w:sz w:val="24"/>
+          <w:szCs w:val="24"/>
+        </w:rPr>
+      </w:pPr>
+      <w:r>
+        <w:rPr>
+          <w:b/>
+          <w:sz w:val="24"/>
+          <w:szCs w:val="24"/>
+        </w:rPr>
+        <w:t>Outra maneira:</w:t>
+      </w:r>
+    </w:p>
+    <w:p>
+      <w:pPr>
+        <w:rPr>
+          <w:sz w:val="24"/>
+          <w:szCs w:val="24"/>
+        </w:rPr>
+      </w:pPr>
+      <w:r>
+        <w:rPr>
+          <w:sz w:val="24"/>
+          <w:szCs w:val="24"/>
+        </w:rPr>
+        <w:t>For (let i in cores) {</w:t>
+      </w:r>
+    </w:p>
+    <w:p>
+      <w:pPr>
+        <w:rPr>
+          <w:sz w:val="24"/>
+          <w:szCs w:val="24"/>
+        </w:rPr>
+      </w:pPr>
+      <w:r>
+        <w:rPr>
+          <w:sz w:val="24"/>
+          <w:szCs w:val="24"/>
+        </w:rPr>
+        <w:tab/>
+        <w:t>Console.log(cores[i</w:t>
+      </w:r>
+      <w:r>
+        <w:rPr>
+          <w:sz w:val="24"/>
+          <w:szCs w:val="24"/>
+        </w:rPr>
+        <w:t>]</w:t>
+      </w:r>
+      <w:r>
+        <w:rPr>
+          <w:color w:val="538135" w:themeColor="accent6" w:themeShade="BF"/>
+          <w:sz w:val="24"/>
+          <w:szCs w:val="24"/>
+        </w:rPr>
+        <w:t>.quantidade[0]</w:t>
+      </w:r>
+      <w:r>
+        <w:rPr>
+          <w:sz w:val="24"/>
+          <w:szCs w:val="24"/>
+        </w:rPr>
+        <w:t>);</w:t>
+      </w:r>
+    </w:p>
+    <w:p>
+      <w:pPr>
+        <w:rPr>
+          <w:sz w:val="24"/>
+          <w:szCs w:val="24"/>
+        </w:rPr>
+      </w:pPr>
+      <w:r>
+        <w:rPr>
+          <w:sz w:val="24"/>
+          <w:szCs w:val="24"/>
+        </w:rPr>
+        <w:t>}</w:t>
+      </w:r>
+    </w:p>
+    <w:p>
+      <w:pPr>
+        <w:rPr>
+          <w:b/>
+          <w:bCs/>
+          <w:sz w:val="24"/>
+          <w:szCs w:val="24"/>
+        </w:rPr>
+      </w:pPr>
+      <w:r>
+        <w:rPr>
+          <w:b/>
+          <w:bCs/>
+          <w:sz w:val="24"/>
+          <w:szCs w:val="24"/>
+        </w:rPr>
+        <w:t>Outra maneira:</w:t>
+      </w:r>
+    </w:p>
+    <w:p>
+      <w:pPr>
+        <w:rPr>
+          <w:bCs/>
+          <w:sz w:val="24"/>
+          <w:szCs w:val="24"/>
+        </w:rPr>
+      </w:pPr>
+      <w:r>
+        <w:rPr>
+          <w:bCs/>
+          <w:sz w:val="24"/>
+          <w:szCs w:val="24"/>
+        </w:rPr>
+        <w:t>For (let cor of cores) {</w:t>
+      </w:r>
+    </w:p>
+    <w:p>
+      <w:pPr>
+        <w:rPr>
+          <w:bCs/>
+          <w:sz w:val="24"/>
+          <w:szCs w:val="24"/>
+        </w:rPr>
+      </w:pPr>
+      <w:r>
+        <w:rPr>
+          <w:bCs/>
+          <w:sz w:val="24"/>
+          <w:szCs w:val="24"/>
+        </w:rPr>
+        <w:tab/>
+        <w:t>Console.log(cor</w:t>
+      </w:r>
+      <w:r>
+        <w:rPr>
+          <w:bCs/>
+          <w:color w:val="538135" w:themeColor="accent6" w:themeShade="BF"/>
+          <w:sz w:val="24"/>
+          <w:szCs w:val="24"/>
+        </w:rPr>
+        <w:t>.quantidade[0]</w:t>
+      </w:r>
+      <w:r>
+        <w:rPr>
+          <w:bCs/>
+          <w:sz w:val="24"/>
+          <w:szCs w:val="24"/>
+        </w:rPr>
+        <w:t>);</w:t>
+      </w:r>
+    </w:p>
+    <w:p>
+      <w:pPr>
+        <w:rPr>
+          <w:bCs/>
+          <w:sz w:val="24"/>
+          <w:szCs w:val="24"/>
+        </w:rPr>
+      </w:pPr>
+      <w:r>
+        <w:rPr>
+          <w:bCs/>
+          <w:sz w:val="24"/>
+          <w:szCs w:val="24"/>
+        </w:rPr>
+        <w:t>}</w:t>
+      </w:r>
+    </w:p>
+    <w:p>
+      <w:pPr>
+        <w:rPr>
+          <w:bCs/>
+          <w:sz w:val="24"/>
+          <w:szCs w:val="24"/>
+        </w:rPr>
+      </w:pPr>
+      <w:r>
+        <w:rPr>
+          <w:bCs/>
+          <w:color w:val="C00000"/>
+          <w:sz w:val="24"/>
+          <w:szCs w:val="24"/>
+        </w:rPr>
+        <w:t>Vermelho</w:t>
+      </w:r>
+      <w:r>
+        <w:rPr>
+          <w:bCs/>
+          <w:sz w:val="24"/>
+          <w:szCs w:val="24"/>
+        </w:rPr>
+        <w:t>: usamos o cores.length pra ele dar loop na quantidade de vezes em que se temos objetos, por exemplo, ali seriam duas vezes, preto e vermelho.</w:t>
+      </w:r>
+    </w:p>
+    <w:p>
+      <w:pPr>
+        <w:rPr>
+          <w:bCs/>
+          <w:sz w:val="24"/>
+          <w:szCs w:val="24"/>
+        </w:rPr>
+      </w:pPr>
+      <w:r>
+        <w:rPr>
+          <w:bCs/>
+          <w:sz w:val="24"/>
+          <w:szCs w:val="24"/>
+        </w:rPr>
+        <w:t xml:space="preserve">Se eu quiser visualizar só a quantidade do vermelho? Adiciona o </w:t>
+      </w:r>
+      <w:r>
+        <w:rPr>
+          <w:bCs/>
+          <w:color w:val="538135" w:themeColor="accent6" w:themeShade="BF"/>
+          <w:sz w:val="24"/>
+          <w:szCs w:val="24"/>
+        </w:rPr>
+        <w:t>verde</w:t>
+      </w:r>
+      <w:r>
+        <w:rPr>
+          <w:bCs/>
+          <w:sz w:val="24"/>
+          <w:szCs w:val="24"/>
+        </w:rPr>
+        <w:t xml:space="preserve"> no código</w:t>
+      </w:r>
+    </w:p>
+    <w:p>
+      <w:pPr>
+        <w:rPr>
+          <w:bCs/>
+          <w:sz w:val="24"/>
+          <w:szCs w:val="24"/>
+        </w:rPr>
+      </w:pPr>
+    </w:p>
+    <w:p>
+      <w:pPr>
+        <w:rPr>
+          <w:sz w:val="24"/>
+          <w:szCs w:val="24"/>
+        </w:rPr>
+      </w:pPr>
+    </w:p>
+    <w:p>
+      <w:pPr>
+        <w:rPr>
+          <w:bCs/>
+          <w:color w:val="C00000"/>
           <w:sz w:val="24"/>
           <w:szCs w:val="24"/>
         </w:rPr>

</xml_diff>